<commit_message>
Im done with this thing, need to add point counting
</commit_message>
<xml_diff>
--- a/ספר_פרויקט.docx
+++ b/ספר_פרויקט.docx
@@ -30,7 +30,6 @@
         <w:bidi/>
         <w:jc w:val="center"/>
         <w:rPr>
-          <w:rFonts w:hint="cs"/>
           <w:sz w:val="72"/>
           <w:szCs w:val="72"/>
           <w:u w:val="single"/>
@@ -45,29 +44,7 @@
           <w:u w:val="single"/>
           <w:rtl/>
         </w:rPr>
-        <w:t xml:space="preserve">יותם </w:t>
-      </w:r>
-      <w:proofErr w:type="spellStart"/>
-      <w:r>
-        <w:rPr>
-          <w:rFonts w:hint="cs"/>
-          <w:sz w:val="72"/>
-          <w:szCs w:val="72"/>
-          <w:u w:val="single"/>
-          <w:rtl/>
-        </w:rPr>
-        <w:t>שורצון</w:t>
-      </w:r>
-      <w:proofErr w:type="spellEnd"/>
-      <w:r>
-        <w:rPr>
-          <w:rFonts w:hint="cs"/>
-          <w:sz w:val="72"/>
-          <w:szCs w:val="72"/>
-          <w:u w:val="single"/>
-          <w:rtl/>
-        </w:rPr>
-        <w:t>, פרויקט שנה יא</w:t>
+        <w:t>יותם שורצון, פרויקט שנה יא</w:t>
       </w:r>
     </w:p>
     <w:p>
@@ -75,7 +52,6 @@
         <w:bidi/>
         <w:jc w:val="center"/>
         <w:rPr>
-          <w:rFonts w:hint="cs"/>
           <w:sz w:val="72"/>
           <w:szCs w:val="72"/>
           <w:u w:val="single"/>
@@ -374,7 +350,6 @@
           <w:numId w:val="1"/>
         </w:numPr>
         <w:rPr>
-          <w:rFonts w:hint="cs"/>
           <w:sz w:val="24"/>
           <w:szCs w:val="24"/>
         </w:rPr>
@@ -411,12 +386,10 @@
           <w:numId w:val="1"/>
         </w:numPr>
         <w:rPr>
-          <w:rFonts w:hint="cs"/>
-          <w:sz w:val="24"/>
-          <w:szCs w:val="24"/>
-        </w:rPr>
-      </w:pPr>
-      <w:proofErr w:type="spellStart"/>
+          <w:sz w:val="24"/>
+          <w:szCs w:val="24"/>
+        </w:rPr>
+      </w:pPr>
       <w:r>
         <w:rPr>
           <w:sz w:val="24"/>
@@ -424,7 +397,6 @@
         </w:rPr>
         <w:t>checkScore</w:t>
       </w:r>
-      <w:proofErr w:type="spellEnd"/>
       <w:r>
         <w:rPr>
           <w:sz w:val="24"/>
@@ -450,12 +422,10 @@
           <w:numId w:val="1"/>
         </w:numPr>
         <w:rPr>
-          <w:rFonts w:hint="cs"/>
-          <w:sz w:val="24"/>
-          <w:szCs w:val="24"/>
-        </w:rPr>
-      </w:pPr>
-      <w:proofErr w:type="spellStart"/>
+          <w:sz w:val="24"/>
+          <w:szCs w:val="24"/>
+        </w:rPr>
+      </w:pPr>
       <w:r>
         <w:rPr>
           <w:sz w:val="24"/>
@@ -463,7 +433,6 @@
         </w:rPr>
         <w:t>draw_pixle</w:t>
       </w:r>
-      <w:proofErr w:type="spellEnd"/>
       <w:r>
         <w:rPr>
           <w:sz w:val="24"/>
@@ -489,12 +458,10 @@
           <w:numId w:val="1"/>
         </w:numPr>
         <w:rPr>
-          <w:rFonts w:hint="cs"/>
-          <w:sz w:val="24"/>
-          <w:szCs w:val="24"/>
-        </w:rPr>
-      </w:pPr>
-      <w:proofErr w:type="spellStart"/>
+          <w:sz w:val="24"/>
+          <w:szCs w:val="24"/>
+        </w:rPr>
+      </w:pPr>
       <w:r>
         <w:rPr>
           <w:sz w:val="24"/>
@@ -502,7 +469,6 @@
         </w:rPr>
         <w:t>draw_line</w:t>
       </w:r>
-      <w:proofErr w:type="spellEnd"/>
       <w:r>
         <w:rPr>
           <w:sz w:val="24"/>
@@ -528,12 +494,10 @@
           <w:numId w:val="1"/>
         </w:numPr>
         <w:rPr>
-          <w:rFonts w:hint="cs"/>
-          <w:sz w:val="24"/>
-          <w:szCs w:val="24"/>
-        </w:rPr>
-      </w:pPr>
-      <w:proofErr w:type="spellStart"/>
+          <w:sz w:val="24"/>
+          <w:szCs w:val="24"/>
+        </w:rPr>
+      </w:pPr>
       <w:r>
         <w:rPr>
           <w:sz w:val="24"/>
@@ -541,7 +505,6 @@
         </w:rPr>
         <w:t>draw_ball</w:t>
       </w:r>
-      <w:proofErr w:type="spellEnd"/>
       <w:r>
         <w:rPr>
           <w:rFonts w:hint="cs"/>
@@ -576,12 +539,10 @@
           <w:numId w:val="1"/>
         </w:numPr>
         <w:rPr>
-          <w:rFonts w:hint="cs"/>
-          <w:sz w:val="24"/>
-          <w:szCs w:val="24"/>
-        </w:rPr>
-      </w:pPr>
-      <w:proofErr w:type="spellStart"/>
+          <w:sz w:val="24"/>
+          <w:szCs w:val="24"/>
+        </w:rPr>
+      </w:pPr>
       <w:r>
         <w:rPr>
           <w:sz w:val="24"/>
@@ -589,7 +550,6 @@
         </w:rPr>
         <w:t>draw_ctrl</w:t>
       </w:r>
-      <w:proofErr w:type="spellEnd"/>
       <w:r>
         <w:rPr>
           <w:rFonts w:hint="cs"/>
@@ -624,7 +584,6 @@
           <w:numId w:val="1"/>
         </w:numPr>
         <w:rPr>
-          <w:rFonts w:hint="cs"/>
           <w:sz w:val="24"/>
           <w:szCs w:val="24"/>
         </w:rPr>
@@ -661,7 +620,6 @@
           <w:numId w:val="1"/>
         </w:numPr>
         <w:rPr>
-          <w:rFonts w:hint="cs"/>
           <w:sz w:val="24"/>
           <w:szCs w:val="24"/>
         </w:rPr>
@@ -691,12 +649,10 @@
           <w:numId w:val="1"/>
         </w:numPr>
         <w:rPr>
-          <w:rFonts w:hint="cs"/>
-          <w:sz w:val="24"/>
-          <w:szCs w:val="24"/>
-        </w:rPr>
-      </w:pPr>
-      <w:proofErr w:type="spellStart"/>
+          <w:sz w:val="24"/>
+          <w:szCs w:val="24"/>
+        </w:rPr>
+      </w:pPr>
       <w:r>
         <w:rPr>
           <w:sz w:val="24"/>
@@ -704,7 +660,6 @@
         </w:rPr>
         <w:t>getInput</w:t>
       </w:r>
-      <w:proofErr w:type="spellEnd"/>
       <w:r>
         <w:rPr>
           <w:rFonts w:hint="cs"/>
@@ -728,27 +683,7 @@
           <w:szCs w:val="24"/>
           <w:rtl/>
         </w:rPr>
-        <w:t xml:space="preserve">לוקחת קלט מהמקלדת </w:t>
-      </w:r>
-      <w:proofErr w:type="spellStart"/>
-      <w:r>
-        <w:rPr>
-          <w:rFonts w:hint="cs"/>
-          <w:sz w:val="24"/>
-          <w:szCs w:val="24"/>
-          <w:rtl/>
-        </w:rPr>
-        <w:t>ומפלטרת</w:t>
-      </w:r>
-      <w:proofErr w:type="spellEnd"/>
-      <w:r>
-        <w:rPr>
-          <w:rFonts w:hint="cs"/>
-          <w:sz w:val="24"/>
-          <w:szCs w:val="24"/>
-          <w:rtl/>
-        </w:rPr>
-        <w:t xml:space="preserve"> אותו לרשימת פקודות מוגדרת</w:t>
+        <w:t>לוקחת קלט מהמקלדת ומפלטרת אותו לרשימת פקודות מוגדרת</w:t>
       </w:r>
     </w:p>
     <w:p>
@@ -759,12 +694,10 @@
           <w:numId w:val="1"/>
         </w:numPr>
         <w:rPr>
-          <w:rFonts w:hint="cs"/>
-          <w:sz w:val="24"/>
-          <w:szCs w:val="24"/>
-        </w:rPr>
-      </w:pPr>
-      <w:proofErr w:type="spellStart"/>
+          <w:sz w:val="24"/>
+          <w:szCs w:val="24"/>
+        </w:rPr>
+      </w:pPr>
       <w:r>
         <w:rPr>
           <w:sz w:val="24"/>
@@ -772,7 +705,6 @@
         </w:rPr>
         <w:t>handle_input</w:t>
       </w:r>
-      <w:proofErr w:type="spellEnd"/>
       <w:r>
         <w:rPr>
           <w:sz w:val="24"/>
@@ -807,12 +739,10 @@
           <w:numId w:val="1"/>
         </w:numPr>
         <w:rPr>
-          <w:rFonts w:hint="cs"/>
-          <w:sz w:val="24"/>
-          <w:szCs w:val="24"/>
-        </w:rPr>
-      </w:pPr>
-      <w:proofErr w:type="spellStart"/>
+          <w:sz w:val="24"/>
+          <w:szCs w:val="24"/>
+        </w:rPr>
+      </w:pPr>
       <w:r>
         <w:rPr>
           <w:sz w:val="24"/>
@@ -820,7 +750,6 @@
         </w:rPr>
         <w:t>draw_board</w:t>
       </w:r>
-      <w:proofErr w:type="spellEnd"/>
       <w:r>
         <w:rPr>
           <w:sz w:val="24"/>
@@ -846,7 +775,6 @@
           <w:numId w:val="1"/>
         </w:numPr>
         <w:rPr>
-          <w:rFonts w:hint="cs"/>
           <w:sz w:val="24"/>
           <w:szCs w:val="24"/>
         </w:rPr>
@@ -880,22 +808,136 @@
         <w:pStyle w:val="a3"/>
         <w:bidi/>
         <w:rPr>
-          <w:rFonts w:hint="cs"/>
-          <w:sz w:val="24"/>
-          <w:szCs w:val="24"/>
-        </w:rPr>
-      </w:pPr>
+          <w:sz w:val="24"/>
+          <w:szCs w:val="24"/>
+          <w:rtl/>
+        </w:rPr>
+      </w:pPr>
+      <w:r>
+        <w:rPr>
+          <w:rFonts w:hint="cs"/>
+          <w:sz w:val="24"/>
+          <w:szCs w:val="24"/>
+          <w:rtl/>
+        </w:rPr>
+        <w:t xml:space="preserve"> </w:t>
+      </w:r>
+    </w:p>
+    <w:p>
+      <w:pPr>
+        <w:rPr>
+          <w:sz w:val="24"/>
+          <w:szCs w:val="24"/>
+          <w:rtl/>
+        </w:rPr>
+      </w:pPr>
+      <w:r>
+        <w:rPr>
+          <w:sz w:val="24"/>
+          <w:szCs w:val="24"/>
+          <w:rtl/>
+        </w:rPr>
+        <w:br w:type="page"/>
+      </w:r>
+    </w:p>
+    <w:p>
+      <w:pPr>
+        <w:pStyle w:val="a3"/>
+        <w:bidi/>
+        <w:rPr>
+          <w:b/>
+          <w:bCs/>
+          <w:sz w:val="24"/>
+          <w:szCs w:val="24"/>
+          <w:u w:val="single"/>
+          <w:rtl/>
+        </w:rPr>
+      </w:pPr>
+      <w:r>
+        <w:rPr>
+          <w:rFonts w:hint="cs"/>
+          <w:b/>
+          <w:bCs/>
+          <w:sz w:val="24"/>
+          <w:szCs w:val="24"/>
+          <w:u w:val="single"/>
+          <w:rtl/>
+        </w:rPr>
+        <w:lastRenderedPageBreak/>
+        <w:t>אופן פעולה:</w:t>
+      </w:r>
+    </w:p>
+    <w:p>
+      <w:pPr>
+        <w:pStyle w:val="a3"/>
+        <w:bidi/>
+        <w:rPr>
+          <w:sz w:val="24"/>
+          <w:szCs w:val="24"/>
+        </w:rPr>
+      </w:pPr>
+      <w:r>
+        <w:rPr>
+          <w:rFonts w:hint="cs"/>
+          <w:sz w:val="24"/>
+          <w:szCs w:val="24"/>
+          <w:rtl/>
+        </w:rPr>
+        <w:t xml:space="preserve">ברגע שהתוכנה הופעלה היא תחכה למקש, ואז יחל המשחק- לחיצה על החצים מעלה ומטה תזיז את הבקר הימני ולחיצה על </w:t>
+      </w:r>
+      <w:r>
+        <w:rPr>
+          <w:rFonts w:hint="cs"/>
+          <w:sz w:val="24"/>
+          <w:szCs w:val="24"/>
+        </w:rPr>
+        <w:t>W</w:t>
+      </w:r>
+      <w:r>
+        <w:rPr>
+          <w:rFonts w:hint="cs"/>
+          <w:sz w:val="24"/>
+          <w:szCs w:val="24"/>
+          <w:rtl/>
+        </w:rPr>
+        <w:t xml:space="preserve"> ועל </w:t>
+      </w:r>
+      <w:r>
+        <w:rPr>
+          <w:rFonts w:hint="cs"/>
+          <w:sz w:val="24"/>
+          <w:szCs w:val="24"/>
+        </w:rPr>
+        <w:t>S</w:t>
+      </w:r>
+      <w:r>
+        <w:rPr>
+          <w:rFonts w:hint="cs"/>
+          <w:sz w:val="24"/>
+          <w:szCs w:val="24"/>
+          <w:rtl/>
+        </w:rPr>
+        <w:t xml:space="preserve"> תזיז את הבקר השמאלי. אם נלחץ </w:t>
+      </w:r>
+      <w:r>
+        <w:rPr>
+          <w:rFonts w:hint="cs"/>
+          <w:sz w:val="24"/>
+          <w:szCs w:val="24"/>
+        </w:rPr>
+        <w:t>ESC</w:t>
+      </w:r>
+      <w:r>
+        <w:rPr>
+          <w:rFonts w:hint="cs"/>
+          <w:sz w:val="24"/>
+          <w:szCs w:val="24"/>
+          <w:rtl/>
+        </w:rPr>
+        <w:t xml:space="preserve"> המשחק יסתיים באופן מיידי. כאשר אחד מהבקרים פוגע בכדור וכאשר הכדור מגיע לגבולות המגרש האנכיים ישתנה כיוון תנועתו. כאשר הכדור מגיע לשולי המגרש תירשם נקודה לשחקן המתאים ותוצג הודעה מתאימה.</w:t>
+      </w:r>
       <w:bookmarkStart w:id="0" w:name="_GoBack"/>
       <w:bookmarkEnd w:id="0"/>
-      <w:r>
-        <w:rPr>
-          <w:rFonts w:hint="cs"/>
-          <w:sz w:val="24"/>
-          <w:szCs w:val="24"/>
-          <w:rtl/>
-        </w:rPr>
-        <w:t xml:space="preserve"> </w:t>
-      </w:r>
     </w:p>
     <w:sectPr>
       <w:pgSz w:w="12240" w:h="15840"/>

</xml_diff>

<commit_message>
oh wait, forgot to update paperwork
</commit_message>
<xml_diff>
--- a/ספר_פרויקט.docx
+++ b/ספר_פרויקט.docx
@@ -44,7 +44,29 @@
           <w:u w:val="single"/>
           <w:rtl/>
         </w:rPr>
-        <w:t>יותם שורצון, פרויקט שנה יא</w:t>
+        <w:t xml:space="preserve">יותם </w:t>
+      </w:r>
+      <w:proofErr w:type="spellStart"/>
+      <w:r>
+        <w:rPr>
+          <w:rFonts w:hint="cs"/>
+          <w:sz w:val="72"/>
+          <w:szCs w:val="72"/>
+          <w:u w:val="single"/>
+          <w:rtl/>
+        </w:rPr>
+        <w:t>שורצון</w:t>
+      </w:r>
+      <w:proofErr w:type="spellEnd"/>
+      <w:r>
+        <w:rPr>
+          <w:rFonts w:hint="cs"/>
+          <w:sz w:val="72"/>
+          <w:szCs w:val="72"/>
+          <w:u w:val="single"/>
+          <w:rtl/>
+        </w:rPr>
+        <w:t>, פרויקט שנה יא</w:t>
       </w:r>
     </w:p>
     <w:p>
@@ -390,6 +412,7 @@
           <w:szCs w:val="24"/>
         </w:rPr>
       </w:pPr>
+      <w:proofErr w:type="spellStart"/>
       <w:r>
         <w:rPr>
           <w:sz w:val="24"/>
@@ -397,6 +420,7 @@
         </w:rPr>
         <w:t>checkScore</w:t>
       </w:r>
+      <w:proofErr w:type="spellEnd"/>
       <w:r>
         <w:rPr>
           <w:sz w:val="24"/>
@@ -426,6 +450,7 @@
           <w:szCs w:val="24"/>
         </w:rPr>
       </w:pPr>
+      <w:proofErr w:type="spellStart"/>
       <w:r>
         <w:rPr>
           <w:sz w:val="24"/>
@@ -433,6 +458,7 @@
         </w:rPr>
         <w:t>draw_pixle</w:t>
       </w:r>
+      <w:proofErr w:type="spellEnd"/>
       <w:r>
         <w:rPr>
           <w:sz w:val="24"/>
@@ -462,6 +488,7 @@
           <w:szCs w:val="24"/>
         </w:rPr>
       </w:pPr>
+      <w:proofErr w:type="spellStart"/>
       <w:r>
         <w:rPr>
           <w:sz w:val="24"/>
@@ -469,6 +496,7 @@
         </w:rPr>
         <w:t>draw_line</w:t>
       </w:r>
+      <w:proofErr w:type="spellEnd"/>
       <w:r>
         <w:rPr>
           <w:sz w:val="24"/>
@@ -498,6 +526,7 @@
           <w:szCs w:val="24"/>
         </w:rPr>
       </w:pPr>
+      <w:proofErr w:type="spellStart"/>
       <w:r>
         <w:rPr>
           <w:sz w:val="24"/>
@@ -505,6 +534,7 @@
         </w:rPr>
         <w:t>draw_ball</w:t>
       </w:r>
+      <w:proofErr w:type="spellEnd"/>
       <w:r>
         <w:rPr>
           <w:rFonts w:hint="cs"/>
@@ -543,6 +573,7 @@
           <w:szCs w:val="24"/>
         </w:rPr>
       </w:pPr>
+      <w:proofErr w:type="spellStart"/>
       <w:r>
         <w:rPr>
           <w:sz w:val="24"/>
@@ -550,6 +581,7 @@
         </w:rPr>
         <w:t>draw_ctrl</w:t>
       </w:r>
+      <w:proofErr w:type="spellEnd"/>
       <w:r>
         <w:rPr>
           <w:rFonts w:hint="cs"/>
@@ -653,6 +685,7 @@
           <w:szCs w:val="24"/>
         </w:rPr>
       </w:pPr>
+      <w:proofErr w:type="spellStart"/>
       <w:r>
         <w:rPr>
           <w:sz w:val="24"/>
@@ -660,6 +693,7 @@
         </w:rPr>
         <w:t>getInput</w:t>
       </w:r>
+      <w:proofErr w:type="spellEnd"/>
       <w:r>
         <w:rPr>
           <w:rFonts w:hint="cs"/>
@@ -683,7 +717,27 @@
           <w:szCs w:val="24"/>
           <w:rtl/>
         </w:rPr>
-        <w:t>לוקחת קלט מהמקלדת ומפלטרת אותו לרשימת פקודות מוגדרת</w:t>
+        <w:t xml:space="preserve">לוקחת קלט מהמקלדת </w:t>
+      </w:r>
+      <w:proofErr w:type="spellStart"/>
+      <w:r>
+        <w:rPr>
+          <w:rFonts w:hint="cs"/>
+          <w:sz w:val="24"/>
+          <w:szCs w:val="24"/>
+          <w:rtl/>
+        </w:rPr>
+        <w:t>ומפלטרת</w:t>
+      </w:r>
+      <w:proofErr w:type="spellEnd"/>
+      <w:r>
+        <w:rPr>
+          <w:rFonts w:hint="cs"/>
+          <w:sz w:val="24"/>
+          <w:szCs w:val="24"/>
+          <w:rtl/>
+        </w:rPr>
+        <w:t xml:space="preserve"> אותו לרשימת פקודות מוגדרת</w:t>
       </w:r>
     </w:p>
     <w:p>
@@ -698,6 +752,7 @@
           <w:szCs w:val="24"/>
         </w:rPr>
       </w:pPr>
+      <w:proofErr w:type="spellStart"/>
       <w:r>
         <w:rPr>
           <w:sz w:val="24"/>
@@ -705,6 +760,7 @@
         </w:rPr>
         <w:t>handle_input</w:t>
       </w:r>
+      <w:proofErr w:type="spellEnd"/>
       <w:r>
         <w:rPr>
           <w:sz w:val="24"/>
@@ -743,6 +799,7 @@
           <w:szCs w:val="24"/>
         </w:rPr>
       </w:pPr>
+      <w:proofErr w:type="spellStart"/>
       <w:r>
         <w:rPr>
           <w:sz w:val="24"/>
@@ -750,6 +807,7 @@
         </w:rPr>
         <w:t>draw_board</w:t>
       </w:r>
+      <w:proofErr w:type="spellEnd"/>
       <w:r>
         <w:rPr>
           <w:sz w:val="24"/>
@@ -806,13 +864,24 @@
     <w:p>
       <w:pPr>
         <w:pStyle w:val="a3"/>
-        <w:bidi/>
-        <w:rPr>
-          <w:sz w:val="24"/>
-          <w:szCs w:val="24"/>
-          <w:rtl/>
-        </w:rPr>
-      </w:pPr>
+        <w:numPr>
+          <w:ilvl w:val="0"/>
+          <w:numId w:val="1"/>
+        </w:numPr>
+        <w:rPr>
+          <w:sz w:val="24"/>
+          <w:szCs w:val="24"/>
+        </w:rPr>
+      </w:pPr>
+      <w:proofErr w:type="spellStart"/>
+      <w:r>
+        <w:rPr>
+          <w:sz w:val="24"/>
+          <w:szCs w:val="24"/>
+        </w:rPr>
+        <w:t>printScores</w:t>
+      </w:r>
+      <w:proofErr w:type="spellEnd"/>
       <w:r>
         <w:rPr>
           <w:rFonts w:hint="cs"/>
@@ -822,29 +891,67 @@
         </w:rPr>
         <w:t xml:space="preserve"> </w:t>
       </w:r>
-    </w:p>
-    <w:p>
-      <w:pPr>
-        <w:rPr>
-          <w:sz w:val="24"/>
-          <w:szCs w:val="24"/>
-          <w:rtl/>
-        </w:rPr>
-      </w:pPr>
-      <w:r>
-        <w:rPr>
-          <w:sz w:val="24"/>
-          <w:szCs w:val="24"/>
-          <w:rtl/>
-        </w:rPr>
-        <w:br w:type="page"/>
-      </w:r>
+      <w:r>
+        <w:rPr>
+          <w:sz w:val="24"/>
+          <w:szCs w:val="24"/>
+        </w:rPr>
+        <w:t xml:space="preserve"> - </w:t>
+      </w:r>
+      <w:r>
+        <w:rPr>
+          <w:rFonts w:hint="cs"/>
+          <w:sz w:val="24"/>
+          <w:szCs w:val="24"/>
+          <w:rtl/>
+        </w:rPr>
+        <w:t>מדפיסה את הניקוד</w:t>
+      </w:r>
+      <w:bookmarkStart w:id="0" w:name="_GoBack"/>
+      <w:bookmarkEnd w:id="0"/>
     </w:p>
     <w:p>
       <w:pPr>
         <w:pStyle w:val="a3"/>
         <w:bidi/>
         <w:rPr>
+          <w:sz w:val="24"/>
+          <w:szCs w:val="24"/>
+          <w:rtl/>
+        </w:rPr>
+      </w:pPr>
+      <w:r>
+        <w:rPr>
+          <w:rFonts w:hint="cs"/>
+          <w:sz w:val="24"/>
+          <w:szCs w:val="24"/>
+          <w:rtl/>
+        </w:rPr>
+        <w:t xml:space="preserve"> </w:t>
+      </w:r>
+    </w:p>
+    <w:p>
+      <w:pPr>
+        <w:rPr>
+          <w:sz w:val="24"/>
+          <w:szCs w:val="24"/>
+          <w:rtl/>
+        </w:rPr>
+      </w:pPr>
+      <w:r>
+        <w:rPr>
+          <w:sz w:val="24"/>
+          <w:szCs w:val="24"/>
+          <w:rtl/>
+        </w:rPr>
+        <w:br w:type="page"/>
+      </w:r>
+    </w:p>
+    <w:p>
+      <w:pPr>
+        <w:pStyle w:val="a3"/>
+        <w:bidi/>
+        <w:rPr>
           <w:b/>
           <w:bCs/>
           <w:sz w:val="24"/>
@@ -934,10 +1041,57 @@
           <w:szCs w:val="24"/>
           <w:rtl/>
         </w:rPr>
-        <w:t xml:space="preserve"> המשחק יסתיים באופן מיידי. כאשר אחד מהבקרים פוגע בכדור וכאשר הכדור מגיע לגבולות המגרש האנכיים ישתנה כיוון תנועתו. כאשר הכדור מגיע לשולי המגרש תירשם נקודה לשחקן המתאים ותוצג הודעה מתאימה.</w:t>
-      </w:r>
-      <w:bookmarkStart w:id="0" w:name="_GoBack"/>
-      <w:bookmarkEnd w:id="0"/>
+        <w:t xml:space="preserve"> המשחק יסתיים באופן </w:t>
+      </w:r>
+      <w:proofErr w:type="spellStart"/>
+      <w:r>
+        <w:rPr>
+          <w:rFonts w:hint="cs"/>
+          <w:sz w:val="24"/>
+          <w:szCs w:val="24"/>
+          <w:rtl/>
+        </w:rPr>
+        <w:t>מיידי</w:t>
+      </w:r>
+      <w:proofErr w:type="spellEnd"/>
+      <w:r>
+        <w:rPr>
+          <w:rFonts w:hint="cs"/>
+          <w:sz w:val="24"/>
+          <w:szCs w:val="24"/>
+          <w:rtl/>
+        </w:rPr>
+        <w:t xml:space="preserve">. כאשר אחד מהבקרים פוגע בכדור וכאשר הכדור מגיע לגבולות המגרש האנכיים ישתנה כיוון תנועתו. כאשר הכדור מגיע לשולי המגרש תירשם נקודה לשחקן המתאים </w:t>
+      </w:r>
+      <w:r>
+        <w:rPr>
+          <w:rFonts w:hint="cs"/>
+          <w:sz w:val="24"/>
+          <w:szCs w:val="24"/>
+          <w:rtl/>
+        </w:rPr>
+        <w:t xml:space="preserve">והמשחק </w:t>
+      </w:r>
+      <w:proofErr w:type="spellStart"/>
+      <w:r>
+        <w:rPr>
+          <w:rFonts w:hint="cs"/>
+          <w:sz w:val="24"/>
+          <w:szCs w:val="24"/>
+          <w:rtl/>
+        </w:rPr>
+        <w:t>יעצר</w:t>
+      </w:r>
+      <w:proofErr w:type="spellEnd"/>
+      <w:r>
+        <w:rPr>
+          <w:rFonts w:hint="cs"/>
+          <w:sz w:val="24"/>
+          <w:szCs w:val="24"/>
+          <w:rtl/>
+        </w:rPr>
+        <w:t xml:space="preserve">. אם איזשהו שחקן השיג 10 נקודות המשחק נגמר. </w:t>
+      </w:r>
     </w:p>
     <w:sectPr>
       <w:pgSz w:w="12240" w:h="15840"/>

</xml_diff>